<commit_message>
updated assignment for module 2 of course 4
</commit_message>
<xml_diff>
--- a/course 4/ASSIGNMENT FOR MODULE 2/EXERCISE.docx
+++ b/course 4/ASSIGNMENT FOR MODULE 2/EXERCISE.docx
@@ -71,25 +71,24 @@
     <w:p/>
     <w:p>
       <w:r>
-        <w:t xml:space="preserve">Q2. Overall emission is increasing </w:t>
-      </w:r>
-      <w:proofErr w:type="spellStart"/>
-      <w:r>
-        <w:t>continiously</w:t>
-      </w:r>
-      <w:proofErr w:type="spellEnd"/>
-    </w:p>
-    <w:p>
-      <w:r>
-        <w:t xml:space="preserve">Q3. </w:t>
-      </w:r>
-      <w:proofErr w:type="spellStart"/>
-      <w:r>
-        <w:t>Beacuse</w:t>
-      </w:r>
-      <w:proofErr w:type="spellEnd"/>
-      <w:r>
-        <w:t xml:space="preserve"> emission per capita in 2009 is reduced.</w:t>
+        <w:t>Q2. Overal</w:t>
+      </w:r>
+      <w:r>
+        <w:t>l emission is increasing continu</w:t>
+      </w:r>
+      <w:r>
+        <w:t>ously</w:t>
+      </w:r>
+      <w:r>
+        <w:t xml:space="preserve"> except for 2009</w:t>
+      </w:r>
+    </w:p>
+    <w:p>
+      <w:r>
+        <w:t>Q3. Beca</w:t>
+      </w:r>
+      <w:r>
+        <w:t>use emission per capita in 2009 is reduced.</w:t>
       </w:r>
     </w:p>
     <w:p>
@@ -206,15 +205,8 @@
           <w:b/>
         </w:rPr>
         <w:tab/>
-      </w:r>
-      <w:proofErr w:type="spellStart"/>
-      <w:r>
-        <w:rPr>
-          <w:b/>
-        </w:rPr>
         <w:t>pto</w:t>
       </w:r>
-      <w:proofErr w:type="spellEnd"/>
     </w:p>
     <w:p>
       <w:pPr>

</xml_diff>